<commit_message>
aggiornato lo schema logico: aggiunto tabella token
</commit_message>
<xml_diff>
--- a/analisi/ValutazioneLPI_SchemaLogico.docx
+++ b/analisi/ValutazioneLPI_SchemaLogico.docx
@@ -174,6 +174,57 @@
     </w:p>
     <w:p>
       <w:pPr>
+        <w:pStyle w:val="3"/>
+        <w:keepNext w:val="0"/>
+        <w:keepLines w:val="0"/>
+        <w:widowControl/>
+        <w:suppressLineNumbers w:val="0"/>
+        <w:rPr>
+          <w:rFonts w:hint="default" w:ascii="Arial" w:hAnsi="Arial" w:cs="Arial"/>
+          <w:i w:val="0"/>
+          <w:iCs w:val="0"/>
+          <w:sz w:val="20"/>
+          <w:szCs w:val="20"/>
+          <w:lang w:val="en"/>
+        </w:rPr>
+      </w:pPr>
+      <w:r>
+        <w:rPr>
+          <w:rFonts w:hint="default" w:ascii="Arial" w:hAnsi="Arial" w:cs="Arial"/>
+          <w:i w:val="0"/>
+          <w:iCs w:val="0"/>
+          <w:sz w:val="20"/>
+          <w:szCs w:val="20"/>
+          <w:lang w:val="en"/>
+        </w:rPr>
+        <w:t>TOKEN (</w:t>
+      </w:r>
+      <w:r>
+        <w:rPr>
+          <w:rFonts w:hint="default" w:ascii="Arial" w:hAnsi="Arial" w:cs="Arial"/>
+          <w:i w:val="0"/>
+          <w:iCs w:val="0"/>
+          <w:sz w:val="20"/>
+          <w:szCs w:val="20"/>
+          <w:u w:val="single"/>
+          <w:lang w:val="en"/>
+        </w:rPr>
+        <w:t>id_user(FK)</w:t>
+      </w:r>
+      <w:r>
+        <w:rPr>
+          <w:rFonts w:hint="default" w:ascii="Arial" w:hAnsi="Arial" w:cs="Arial"/>
+          <w:i w:val="0"/>
+          <w:iCs w:val="0"/>
+          <w:sz w:val="20"/>
+          <w:szCs w:val="20"/>
+          <w:lang w:val="en"/>
+        </w:rPr>
+        <w:t>, token)</w:t>
+      </w:r>
+    </w:p>
+    <w:p>
+      <w:pPr>
         <w:keepNext w:val="0"/>
         <w:keepLines w:val="0"/>
         <w:widowControl/>
@@ -334,7 +385,27 @@
           <w:szCs w:val="22"/>
           <w:lang w:val="en-US" w:eastAsia="zh-CN" w:bidi="ar"/>
         </w:rPr>
-        <w:t>, name, id_point(FK))</w:t>
+        <w:t xml:space="preserve">, </w:t>
+      </w:r>
+      <w:r>
+        <w:rPr>
+          <w:rFonts w:hint="default" w:ascii="Arial" w:hAnsi="Arial" w:eastAsia="SimSun" w:cs="Arial"/>
+          <w:kern w:val="0"/>
+          <w:sz w:val="22"/>
+          <w:szCs w:val="22"/>
+          <w:lang w:val="en" w:eastAsia="zh-CN" w:bidi="ar"/>
+        </w:rPr>
+        <w:t>text</w:t>
+      </w:r>
+      <w:r>
+        <w:rPr>
+          <w:rFonts w:hint="default" w:ascii="Arial" w:hAnsi="Arial" w:eastAsia="SimSun" w:cs="Arial"/>
+          <w:kern w:val="0"/>
+          <w:sz w:val="22"/>
+          <w:szCs w:val="22"/>
+          <w:lang w:val="en-US" w:eastAsia="zh-CN" w:bidi="ar"/>
+        </w:rPr>
+        <w:t>, id_point(FK))</w:t>
       </w:r>
     </w:p>
     <w:p>
@@ -683,8 +754,6 @@
         </w:rPr>
         <w:t>)</w:t>
       </w:r>
-      <w:bookmarkStart w:id="0" w:name="_GoBack"/>
-      <w:bookmarkEnd w:id="0"/>
     </w:p>
     <w:p>
       <w:pPr>
@@ -819,6 +888,8 @@
           <w:szCs w:val="22"/>
         </w:rPr>
       </w:pPr>
+      <w:bookmarkStart w:id="0" w:name="_GoBack"/>
+      <w:bookmarkEnd w:id="0"/>
     </w:p>
     <w:p>
       <w:pPr>

</xml_diff>

<commit_message>
aggiunto tabella HAS e aggiornato immagini, schemi e doc
</commit_message>
<xml_diff>
--- a/analisi/ValutazioneLPI_SchemaLogico.docx
+++ b/analisi/ValutazioneLPI_SchemaLogico.docx
@@ -141,18 +141,7 @@
           <w:szCs w:val="22"/>
           <w:lang w:val="en"/>
         </w:rPr>
-        <w:t xml:space="preserve"> first_login, confirmation_token*, reset_token*</w:t>
-      </w:r>
-      <w:bookmarkStart w:id="0" w:name="_GoBack"/>
-      <w:bookmarkEnd w:id="0"/>
-      <w:r>
-        <w:rPr>
-          <w:rFonts w:hint="default" w:ascii="Arial" w:hAnsi="Arial" w:cs="Arial"/>
-          <w:sz w:val="22"/>
-          <w:szCs w:val="22"/>
-          <w:lang w:val="en"/>
-        </w:rPr>
-        <w:t>,</w:t>
+        <w:t xml:space="preserve"> first_login, confirmation_token*, reset_token*,</w:t>
       </w:r>
       <w:r>
         <w:rPr>
@@ -395,12 +384,10 @@
         <w:jc w:val="left"/>
         <w:rPr>
           <w:rFonts w:hint="default" w:ascii="Arial" w:hAnsi="Arial" w:eastAsia="SimSun" w:cs="Arial"/>
-          <w:i/>
-          <w:iCs/>
-          <w:kern w:val="0"/>
-          <w:sz w:val="20"/>
-          <w:szCs w:val="20"/>
-          <w:lang w:val="en" w:eastAsia="zh-CN" w:bidi="ar"/>
+          <w:kern w:val="0"/>
+          <w:sz w:val="22"/>
+          <w:szCs w:val="22"/>
+          <w:lang w:val="en-US" w:eastAsia="zh-CN" w:bidi="ar"/>
         </w:rPr>
       </w:pPr>
       <w:r>
@@ -711,6 +698,77 @@
           <w:sz w:val="22"/>
           <w:szCs w:val="22"/>
           <w:lang w:val="en-US" w:eastAsia="zh-CN" w:bidi="ar"/>
+        </w:rPr>
+        <w:t>)</w:t>
+      </w:r>
+    </w:p>
+    <w:p>
+      <w:pPr>
+        <w:keepNext w:val="0"/>
+        <w:keepLines w:val="0"/>
+        <w:widowControl/>
+        <w:suppressLineNumbers w:val="0"/>
+        <w:tabs>
+          <w:tab w:val="left" w:pos="800"/>
+        </w:tabs>
+        <w:spacing w:line="240" w:lineRule="auto"/>
+        <w:jc w:val="left"/>
+        <w:rPr>
+          <w:rFonts w:hint="default" w:ascii="Arial" w:hAnsi="Arial" w:eastAsia="SimSun" w:cs="Arial"/>
+          <w:kern w:val="0"/>
+          <w:sz w:val="22"/>
+          <w:szCs w:val="22"/>
+          <w:lang w:val="en" w:eastAsia="zh-CN" w:bidi="ar"/>
+        </w:rPr>
+      </w:pPr>
+    </w:p>
+    <w:p>
+      <w:pPr>
+        <w:keepNext w:val="0"/>
+        <w:keepLines w:val="0"/>
+        <w:widowControl/>
+        <w:suppressLineNumbers w:val="0"/>
+        <w:tabs>
+          <w:tab w:val="left" w:pos="800"/>
+        </w:tabs>
+        <w:spacing w:line="240" w:lineRule="auto"/>
+        <w:jc w:val="left"/>
+        <w:rPr>
+          <w:rFonts w:hint="default" w:ascii="Arial" w:hAnsi="Arial" w:eastAsia="SimSun" w:cs="Arial"/>
+          <w:kern w:val="0"/>
+          <w:sz w:val="22"/>
+          <w:szCs w:val="22"/>
+          <w:lang w:val="en" w:eastAsia="zh-CN" w:bidi="ar"/>
+        </w:rPr>
+      </w:pPr>
+      <w:r>
+        <w:rPr>
+          <w:rFonts w:hint="default" w:ascii="Arial" w:hAnsi="Arial" w:eastAsia="SimSun" w:cs="Arial"/>
+          <w:kern w:val="0"/>
+          <w:sz w:val="22"/>
+          <w:szCs w:val="22"/>
+          <w:lang w:val="en" w:eastAsia="zh-CN" w:bidi="ar"/>
+        </w:rPr>
+        <w:t>HAS (</w:t>
+      </w:r>
+      <w:r>
+        <w:rPr>
+          <w:rFonts w:hint="default" w:ascii="Arial" w:hAnsi="Arial" w:eastAsia="SimSun" w:cs="Arial"/>
+          <w:kern w:val="0"/>
+          <w:sz w:val="22"/>
+          <w:szCs w:val="22"/>
+          <w:u w:val="single"/>
+          <w:lang w:val="en" w:eastAsia="zh-CN" w:bidi="ar"/>
+        </w:rPr>
+        <w:t>id_form(FK), id_point(FK)</w:t>
+      </w:r>
+      <w:r>
+        <w:rPr>
+          <w:rFonts w:hint="default" w:ascii="Arial" w:hAnsi="Arial" w:eastAsia="SimSun" w:cs="Arial"/>
+          <w:kern w:val="0"/>
+          <w:sz w:val="22"/>
+          <w:szCs w:val="22"/>
+          <w:lang w:val="en" w:eastAsia="zh-CN" w:bidi="ar"/>
         </w:rPr>
         <w:t>)</w:t>
       </w:r>
@@ -839,15 +897,8 @@
           <w:szCs w:val="22"/>
         </w:rPr>
       </w:pPr>
-    </w:p>
-    <w:p>
-      <w:pPr>
-        <w:rPr>
-          <w:rFonts w:hint="default" w:ascii="Arial" w:hAnsi="Arial" w:cs="Arial"/>
-          <w:sz w:val="22"/>
-          <w:szCs w:val="22"/>
-        </w:rPr>
-      </w:pPr>
+      <w:bookmarkStart w:id="0" w:name="_GoBack"/>
+      <w:bookmarkEnd w:id="0"/>
     </w:p>
     <w:p>
       <w:pPr>

</xml_diff>